<commit_message>
Updated the Setup doc
</commit_message>
<xml_diff>
--- a/Installation_Setup.docx
+++ b/Installation_Setup.docx
@@ -116,21 +116,7 @@
         <w:rPr>
           <w:color w:val="000000"/>
         </w:rPr>
-        <w:t xml:space="preserve">Clone the code from </w:t>
-      </w:r>
-      <w:proofErr w:type="spellStart"/>
-      <w:r>
-        <w:rPr>
-          <w:color w:val="000000"/>
-        </w:rPr>
-        <w:t>git</w:t>
-      </w:r>
-      <w:proofErr w:type="spellEnd"/>
-      <w:r>
-        <w:rPr>
-          <w:color w:val="000000"/>
-        </w:rPr>
-        <w:t xml:space="preserve"> repo to your local machine:</w:t>
+        <w:t>Clone the code from git repo to your local machine:</w:t>
       </w:r>
     </w:p>
     <w:p>
@@ -152,21 +138,7 @@
         <w:rPr>
           <w:color w:val="000000"/>
         </w:rPr>
-        <w:t xml:space="preserve">Method 1:  download the code from repo and open the folder which consists of </w:t>
-      </w:r>
-      <w:proofErr w:type="spellStart"/>
-      <w:r>
-        <w:rPr>
-          <w:color w:val="000000"/>
-        </w:rPr>
-        <w:t>evd</w:t>
-      </w:r>
-      <w:proofErr w:type="spellEnd"/>
-      <w:r>
-        <w:rPr>
-          <w:color w:val="000000"/>
-        </w:rPr>
-        <w:t xml:space="preserve"> and peak library folder in VS code editor. </w:t>
+        <w:t xml:space="preserve">Method 1:  download the code from repo and open the folder which consists of evd and peak library folder in VS code editor. </w:t>
       </w:r>
     </w:p>
     <w:p>
@@ -180,9 +152,6 @@
         </w:pBdr>
         <w:spacing w:after="0"/>
         <w:ind w:left="1080"/>
-        <w:rPr>
-          <w:color w:val="000000"/>
-        </w:rPr>
       </w:pPr>
       <w:r>
         <w:rPr>
@@ -190,13 +159,12 @@
         </w:rPr>
         <w:t xml:space="preserve">Got to repo: </w:t>
       </w:r>
-      <w:hyperlink r:id="rId7">
+      <w:hyperlink r:id="rId7" w:history="1">
         <w:r>
           <w:rPr>
-            <w:color w:val="0563C1"/>
-            <w:u w:val="single"/>
+            <w:rStyle w:val="Hyperlink"/>
           </w:rPr>
-          <w:t>https://github.com/Sowmya-Raghuram/base-code.git</w:t>
+          <w:t>https://github.com/Sunbird-Serve/serve-beta.git</w:t>
         </w:r>
       </w:hyperlink>
     </w:p>
@@ -279,21 +247,7 @@
         <w:rPr>
           <w:color w:val="000000"/>
         </w:rPr>
-        <w:t xml:space="preserve">Method 2: Clone the </w:t>
-      </w:r>
-      <w:proofErr w:type="spellStart"/>
-      <w:r>
-        <w:rPr>
-          <w:color w:val="000000"/>
-        </w:rPr>
-        <w:t>git</w:t>
-      </w:r>
-      <w:proofErr w:type="spellEnd"/>
-      <w:r>
-        <w:rPr>
-          <w:color w:val="000000"/>
-        </w:rPr>
-        <w:t xml:space="preserve"> repo directly to VS code editor. </w:t>
+        <w:t xml:space="preserve">Method 2: Clone the git repo directly to VS code editor. </w:t>
       </w:r>
     </w:p>
     <w:p>
@@ -336,73 +290,28 @@
         <w:rPr>
           <w:color w:val="000000"/>
         </w:rPr>
-        <w:t xml:space="preserve"> Select “Clone Repository” and provide the below mentioned </w:t>
-      </w:r>
-      <w:proofErr w:type="spellStart"/>
-      <w:r>
-        <w:rPr>
-          <w:color w:val="000000"/>
-        </w:rPr>
-        <w:t>git</w:t>
-      </w:r>
-      <w:proofErr w:type="spellEnd"/>
-      <w:r>
-        <w:rPr>
-          <w:color w:val="000000"/>
-        </w:rPr>
-        <w:t xml:space="preserve"> repo </w:t>
-      </w:r>
-      <w:proofErr w:type="spellStart"/>
-      <w:r>
-        <w:rPr>
-          <w:color w:val="000000"/>
-        </w:rPr>
-        <w:t>url</w:t>
-      </w:r>
-      <w:proofErr w:type="spellEnd"/>
-      <w:r>
-        <w:rPr>
-          <w:color w:val="000000"/>
-        </w:rPr>
-        <w:t xml:space="preserve">. </w:t>
+        <w:t xml:space="preserve"> Select “Clone Repository” and provide the below mentioned git repo url. </w:t>
       </w:r>
     </w:p>
     <w:p>
       <w:pPr>
         <w:ind w:left="720"/>
       </w:pPr>
-      <w:proofErr w:type="spellStart"/>
-      <w:r>
-        <w:t>Git</w:t>
-      </w:r>
-      <w:proofErr w:type="spellEnd"/>
-      <w:r>
-        <w:t xml:space="preserve"> repo: </w:t>
-      </w:r>
-      <w:hyperlink r:id="rId8">
+      <w:r>
+        <w:t xml:space="preserve">Git repo: </w:t>
+      </w:r>
+      <w:hyperlink r:id="rId8" w:history="1">
         <w:r>
           <w:rPr>
-            <w:color w:val="0563C1"/>
-            <w:u w:val="single"/>
+            <w:rStyle w:val="Hyperlink"/>
           </w:rPr>
-          <w:t>https://github.com/Sowmya-Raghuram/base-code.git</w:t>
+          <w:t>https://github.com/Sunbird-Serve/serve-beta.git</w:t>
         </w:r>
       </w:hyperlink>
     </w:p>
     <w:p>
       <w:pPr>
-        <w:numPr>
-          <w:ilvl w:val="0"/>
-          <w:numId w:val="3"/>
-        </w:numPr>
-        <w:pBdr>
-          <w:top w:val="nil"/>
-          <w:left w:val="nil"/>
-          <w:bottom w:val="nil"/>
-          <w:right w:val="nil"/>
-          <w:between w:val="nil"/>
-        </w:pBdr>
-        <w:spacing w:after="0"/>
+        <w:ind w:left="720"/>
       </w:pPr>
       <w:r>
         <w:rPr>
@@ -575,13 +484,8 @@
         <w:t xml:space="preserve">commands </w:t>
       </w:r>
       <w:r>
-        <w:t xml:space="preserve">– a) pip install </w:t>
-      </w:r>
-      <w:proofErr w:type="spellStart"/>
-      <w:r>
-        <w:t>virtualenv</w:t>
-      </w:r>
-      <w:proofErr w:type="spellEnd"/>
+        <w:t>– a) pip install virtualenv</w:t>
+      </w:r>
     </w:p>
     <w:p>
       <w:pPr>
@@ -598,19 +502,11 @@
         </w:pBdr>
         <w:spacing w:after="0"/>
       </w:pPr>
-      <w:proofErr w:type="spellStart"/>
-      <w:r>
-        <w:rPr>
-          <w:color w:val="000000"/>
-        </w:rPr>
-        <w:t>virtualenv</w:t>
-      </w:r>
-      <w:proofErr w:type="spellEnd"/>
-      <w:r>
-        <w:rPr>
-          <w:color w:val="000000"/>
-        </w:rPr>
-        <w:t xml:space="preserve"> env --python=python2.7</w:t>
+      <w:r>
+        <w:rPr>
+          <w:color w:val="000000"/>
+        </w:rPr>
+        <w:t>virtualenv env --python=python2.7</w:t>
       </w:r>
     </w:p>
     <w:p>
@@ -695,6 +591,7 @@
         <w:rPr>
           <w:color w:val="000000"/>
         </w:rPr>
+        <w:lastRenderedPageBreak/>
         <w:t>cd .. (navigate to previous folder)</w:t>
       </w:r>
     </w:p>
@@ -859,21 +756,31 @@
         <w:rPr>
           <w:color w:val="000000"/>
         </w:rPr>
-        <w:t xml:space="preserve">Commands: a) pip install </w:t>
-      </w:r>
-      <w:proofErr w:type="spellStart"/>
-      <w:r>
-        <w:rPr>
-          <w:color w:val="000000"/>
-        </w:rPr>
-        <w:t>django</w:t>
-      </w:r>
-      <w:proofErr w:type="spellEnd"/>
-      <w:r>
-        <w:rPr>
-          <w:color w:val="000000"/>
-        </w:rPr>
-        <w:t>==1.4</w:t>
+        <w:t>Commands: pip install django==1.4</w:t>
+      </w:r>
+      <w:r>
+        <w:rPr>
+          <w:color w:val="000000"/>
+        </w:rPr>
+        <w:t xml:space="preserve"> </w:t>
+      </w:r>
+      <w:r>
+        <w:rPr>
+          <w:color w:val="000000"/>
+        </w:rPr>
+        <w:t>django-mailer==0.1.0</w:t>
+      </w:r>
+      <w:r>
+        <w:rPr>
+          <w:color w:val="000000"/>
+        </w:rPr>
+        <w:t xml:space="preserve"> </w:t>
+      </w:r>
+      <w:r>
+        <w:rPr>
+          <w:color w:val="000000"/>
+        </w:rPr>
+        <w:t>south</w:t>
       </w:r>
     </w:p>
     <w:p>
@@ -895,42 +802,7 @@
         <w:rPr>
           <w:color w:val="000000"/>
         </w:rPr>
-        <w:t xml:space="preserve">        b) pip install </w:t>
-      </w:r>
-      <w:proofErr w:type="spellStart"/>
-      <w:r>
-        <w:rPr>
-          <w:color w:val="000000"/>
-        </w:rPr>
-        <w:t>django</w:t>
-      </w:r>
-      <w:proofErr w:type="spellEnd"/>
-      <w:r>
-        <w:rPr>
-          <w:color w:val="000000"/>
-        </w:rPr>
-        <w:t>-mailer==0.1.0</w:t>
-      </w:r>
-    </w:p>
-    <w:p>
-      <w:pPr>
-        <w:pBdr>
-          <w:top w:val="nil"/>
-          <w:left w:val="nil"/>
-          <w:bottom w:val="nil"/>
-          <w:right w:val="nil"/>
-          <w:between w:val="nil"/>
-        </w:pBdr>
-        <w:ind w:left="720"/>
-        <w:rPr>
-          <w:color w:val="000000"/>
-        </w:rPr>
-      </w:pPr>
-      <w:r>
-        <w:rPr>
-          <w:color w:val="000000"/>
-        </w:rPr>
-        <w:t xml:space="preserve">        c) pip install south</w:t>
+        <w:t xml:space="preserve">      </w:t>
       </w:r>
     </w:p>
     <w:p>
@@ -981,15 +853,7 @@
     </w:p>
     <w:p>
       <w:r>
-        <w:t xml:space="preserve">         Commands: (If any time while installing the below mentioned packages, you setup tool issue, then execute this command : ‘pip install --upgrade '</w:t>
-      </w:r>
-      <w:proofErr w:type="spellStart"/>
-      <w:r>
-        <w:t>setuptools</w:t>
-      </w:r>
-      <w:proofErr w:type="spellEnd"/>
-      <w:r>
-        <w:t xml:space="preserve">&lt;45.0.0 ‘ else ignore. </w:t>
+        <w:t xml:space="preserve">         Commands: (If any time while installing the below mentioned packages, you setup tool issue, then execute this command : ‘pip install --upgrade 'setuptools&lt;45.0.0 ‘ else ignore. </w:t>
       </w:r>
     </w:p>
     <w:p>
@@ -1011,16 +875,8 @@
         <w:rPr>
           <w:color w:val="000000"/>
         </w:rPr>
-        <w:t xml:space="preserve">pip install </w:t>
-      </w:r>
-      <w:proofErr w:type="spellStart"/>
-      <w:r>
-        <w:rPr>
-          <w:color w:val="000000"/>
-        </w:rPr>
-        <w:t>turbogears</w:t>
-      </w:r>
-      <w:proofErr w:type="spellEnd"/>
+        <w:t>pip install turbogears</w:t>
+      </w:r>
     </w:p>
     <w:p>
       <w:pPr>
@@ -1041,16 +897,56 @@
         <w:rPr>
           <w:color w:val="000000"/>
         </w:rPr>
-        <w:t xml:space="preserve">pip install </w:t>
-      </w:r>
-      <w:proofErr w:type="spellStart"/>
-      <w:r>
-        <w:rPr>
-          <w:color w:val="000000"/>
-        </w:rPr>
-        <w:t>xlwt</w:t>
-      </w:r>
-      <w:proofErr w:type="spellEnd"/>
+        <w:t>pip install xlwt</w:t>
+      </w:r>
+      <w:r>
+        <w:rPr>
+          <w:color w:val="000000"/>
+        </w:rPr>
+        <w:t xml:space="preserve"> </w:t>
+      </w:r>
+      <w:r>
+        <w:rPr>
+          <w:color w:val="000000"/>
+        </w:rPr>
+        <w:t>registration</w:t>
+      </w:r>
+      <w:r>
+        <w:rPr>
+          <w:color w:val="000000"/>
+        </w:rPr>
+        <w:t xml:space="preserve"> </w:t>
+      </w:r>
+      <w:r>
+        <w:rPr>
+          <w:color w:val="000000"/>
+        </w:rPr>
+        <w:t>notification</w:t>
+      </w:r>
+      <w:r>
+        <w:rPr>
+          <w:color w:val="000000"/>
+        </w:rPr>
+        <w:t xml:space="preserve"> </w:t>
+      </w:r>
+      <w:r>
+        <w:rPr>
+          <w:color w:val="000000"/>
+        </w:rPr>
+        <w:t>django-notification==0.2</w:t>
+      </w:r>
+      <w:r>
+        <w:rPr>
+          <w:color w:val="000000"/>
+        </w:rPr>
+        <w:t xml:space="preserve"> </w:t>
+      </w:r>
+      <w:r>
+        <w:rPr>
+          <w:color w:val="000000"/>
+        </w:rPr>
+        <w:t>django-social-auth==0.7.28</w:t>
+      </w:r>
     </w:p>
     <w:p>
       <w:pPr>
@@ -1071,7 +967,73 @@
         <w:rPr>
           <w:color w:val="000000"/>
         </w:rPr>
-        <w:t>pip install registration</w:t>
+        <w:t xml:space="preserve">pip install </w:t>
+      </w:r>
+      <w:r>
+        <w:rPr>
+          <w:color w:val="000000"/>
+        </w:rPr>
+        <w:t>Pillow</w:t>
+      </w:r>
+      <w:r>
+        <w:rPr>
+          <w:color w:val="000000"/>
+        </w:rPr>
+        <w:t xml:space="preserve"> </w:t>
+      </w:r>
+      <w:r>
+        <w:rPr>
+          <w:color w:val="000000"/>
+        </w:rPr>
+        <w:t>reportlab</w:t>
+      </w:r>
+      <w:r>
+        <w:rPr>
+          <w:color w:val="000000"/>
+        </w:rPr>
+        <w:t xml:space="preserve"> </w:t>
+      </w:r>
+      <w:r>
+        <w:rPr>
+          <w:color w:val="000000"/>
+        </w:rPr>
+        <w:t>xhtml2pdf == 0.2.4</w:t>
+      </w:r>
+      <w:r>
+        <w:rPr>
+          <w:color w:val="000000"/>
+        </w:rPr>
+        <w:t xml:space="preserve"> </w:t>
+      </w:r>
+      <w:r>
+        <w:rPr>
+          <w:color w:val="000000"/>
+        </w:rPr>
+        <w:t>html5lib==1.0b8</w:t>
+      </w:r>
+      <w:r>
+        <w:rPr>
+          <w:color w:val="000000"/>
+        </w:rPr>
+        <w:t xml:space="preserve"> </w:t>
+      </w:r>
+      <w:r>
+        <w:rPr>
+          <w:color w:val="000000"/>
+        </w:rPr>
+        <w:t>xlwt</w:t>
+      </w:r>
+      <w:r>
+        <w:rPr>
+          <w:color w:val="000000"/>
+        </w:rPr>
+        <w:t xml:space="preserve"> </w:t>
+      </w:r>
+      <w:r>
+        <w:rPr>
+          <w:color w:val="000000"/>
+        </w:rPr>
+        <w:t>pisa</w:t>
       </w:r>
     </w:p>
     <w:p>
@@ -1093,7 +1055,37 @@
         <w:rPr>
           <w:color w:val="000000"/>
         </w:rPr>
-        <w:t>pip install notification</w:t>
+        <w:t xml:space="preserve">pip install </w:t>
+      </w:r>
+      <w:r>
+        <w:rPr>
+          <w:color w:val="000000"/>
+        </w:rPr>
+        <w:t>django-registration==0.8</w:t>
+      </w:r>
+      <w:r>
+        <w:rPr>
+          <w:color w:val="000000"/>
+        </w:rPr>
+        <w:t xml:space="preserve"> </w:t>
+      </w:r>
+      <w:r>
+        <w:rPr>
+          <w:color w:val="000000"/>
+        </w:rPr>
+        <w:t>xlrd</w:t>
+      </w:r>
+      <w:r>
+        <w:rPr>
+          <w:color w:val="000000"/>
+        </w:rPr>
+        <w:t xml:space="preserve"> </w:t>
+      </w:r>
+      <w:r>
+        <w:rPr>
+          <w:color w:val="000000"/>
+        </w:rPr>
+        <w:t>python-social-auth==0.2.14</w:t>
       </w:r>
     </w:p>
     <w:p>
@@ -1117,19 +1109,11 @@
         </w:rPr>
         <w:t xml:space="preserve">pip install </w:t>
       </w:r>
-      <w:proofErr w:type="spellStart"/>
-      <w:r>
-        <w:rPr>
-          <w:color w:val="000000"/>
-        </w:rPr>
-        <w:t>django</w:t>
-      </w:r>
-      <w:proofErr w:type="spellEnd"/>
-      <w:r>
-        <w:rPr>
-          <w:color w:val="000000"/>
-        </w:rPr>
-        <w:t>-notification==0.2</w:t>
+      <w:r>
+        <w:rPr>
+          <w:color w:val="000000"/>
+        </w:rPr>
+        <w:t>pydrive (If version error, then install rsa==4.0)</w:t>
       </w:r>
     </w:p>
     <w:p>
@@ -1153,19 +1137,59 @@
         </w:rPr>
         <w:t xml:space="preserve">pip install </w:t>
       </w:r>
-      <w:proofErr w:type="spellStart"/>
-      <w:r>
-        <w:rPr>
-          <w:color w:val="000000"/>
-        </w:rPr>
-        <w:t>django</w:t>
-      </w:r>
-      <w:proofErr w:type="spellEnd"/>
-      <w:r>
-        <w:rPr>
-          <w:color w:val="000000"/>
-        </w:rPr>
-        <w:t>-social-auth==0.7.28</w:t>
+      <w:r>
+        <w:rPr>
+          <w:color w:val="000000"/>
+        </w:rPr>
+        <w:t>feedparser</w:t>
+      </w:r>
+      <w:r>
+        <w:rPr>
+          <w:color w:val="000000"/>
+        </w:rPr>
+        <w:t xml:space="preserve"> </w:t>
+      </w:r>
+      <w:r>
+        <w:rPr>
+          <w:color w:val="000000"/>
+        </w:rPr>
+        <w:t>chronograph</w:t>
+      </w:r>
+      <w:r>
+        <w:rPr>
+          <w:color w:val="000000"/>
+        </w:rPr>
+        <w:t xml:space="preserve"> </w:t>
+      </w:r>
+      <w:r>
+        <w:rPr>
+          <w:color w:val="000000"/>
+        </w:rPr>
+        <w:t>simplejson</w:t>
+      </w:r>
+      <w:r>
+        <w:rPr>
+          <w:color w:val="000000"/>
+        </w:rPr>
+        <w:t xml:space="preserve"> </w:t>
+      </w:r>
+      <w:r>
+        <w:rPr>
+          <w:color w:val="000000"/>
+        </w:rPr>
+        <w:t>python-dateutil</w:t>
+      </w:r>
+      <w:r>
+        <w:rPr>
+          <w:color w:val="000000"/>
+        </w:rPr>
+        <w:t xml:space="preserve"> </w:t>
+      </w:r>
+      <w:r>
+        <w:rPr>
+          <w:color w:val="000000"/>
+        </w:rPr>
+        <w:t>reportlab</w:t>
       </w:r>
     </w:p>
     <w:p>
@@ -1187,7 +1211,49 @@
         <w:rPr>
           <w:color w:val="000000"/>
         </w:rPr>
-        <w:t>pip install Pillow</w:t>
+        <w:t xml:space="preserve">pip install </w:t>
+      </w:r>
+      <w:r>
+        <w:rPr>
+          <w:color w:val="000000"/>
+        </w:rPr>
+        <w:t>pypdf2</w:t>
+      </w:r>
+      <w:r>
+        <w:rPr>
+          <w:color w:val="000000"/>
+        </w:rPr>
+        <w:t xml:space="preserve"> </w:t>
+      </w:r>
+      <w:r>
+        <w:rPr>
+          <w:color w:val="000000"/>
+        </w:rPr>
+        <w:t>google-auth-oauthlib</w:t>
+      </w:r>
+      <w:r>
+        <w:rPr>
+          <w:color w:val="000000"/>
+        </w:rPr>
+        <w:t xml:space="preserve"> </w:t>
+      </w:r>
+      <w:r>
+        <w:rPr>
+          <w:color w:val="000000"/>
+        </w:rPr>
+        <w:t>boto3~=1.16.57</w:t>
+      </w:r>
+      <w:r>
+        <w:rPr>
+          <w:color w:val="000000"/>
+        </w:rPr>
+        <w:t xml:space="preserve"> </w:t>
+      </w:r>
+      <w:r>
+        <w:rPr>
+          <w:color w:val="000000"/>
+        </w:rPr>
+        <w:t>python-dotenv</w:t>
       </w:r>
     </w:p>
     <w:p>
@@ -1211,648 +1277,62 @@
         </w:rPr>
         <w:t xml:space="preserve">pip install </w:t>
       </w:r>
-      <w:proofErr w:type="spellStart"/>
-      <w:r>
-        <w:rPr>
-          <w:color w:val="000000"/>
-        </w:rPr>
-        <w:t>reportlab</w:t>
-      </w:r>
-      <w:proofErr w:type="spellEnd"/>
+      <w:r>
+        <w:rPr>
+          <w:color w:val="000000"/>
+        </w:rPr>
+        <w:t>django-cors-headers==0.11</w:t>
+      </w:r>
       <w:r>
         <w:rPr>
           <w:color w:val="000000"/>
         </w:rPr>
         <w:t xml:space="preserve"> </w:t>
       </w:r>
-    </w:p>
-    <w:p>
-      <w:pPr>
-        <w:numPr>
-          <w:ilvl w:val="0"/>
-          <w:numId w:val="5"/>
-        </w:numPr>
-        <w:pBdr>
-          <w:top w:val="nil"/>
-          <w:left w:val="nil"/>
-          <w:bottom w:val="nil"/>
-          <w:right w:val="nil"/>
-          <w:between w:val="nil"/>
-        </w:pBdr>
-        <w:spacing w:after="0"/>
-      </w:pPr>
-      <w:r>
-        <w:rPr>
-          <w:color w:val="000000"/>
-        </w:rPr>
-        <w:t>pip install xhtml2pdf == 0.2.4</w:t>
-      </w:r>
-    </w:p>
-    <w:p>
-      <w:pPr>
-        <w:numPr>
-          <w:ilvl w:val="0"/>
-          <w:numId w:val="5"/>
-        </w:numPr>
-        <w:pBdr>
-          <w:top w:val="nil"/>
-          <w:left w:val="nil"/>
-          <w:bottom w:val="nil"/>
-          <w:right w:val="nil"/>
-          <w:between w:val="nil"/>
-        </w:pBdr>
-        <w:spacing w:after="0"/>
-      </w:pPr>
-      <w:r>
-        <w:rPr>
-          <w:color w:val="000000"/>
-        </w:rPr>
-        <w:t>pip install html5lib==1.0b8</w:t>
-      </w:r>
-    </w:p>
-    <w:p>
-      <w:pPr>
-        <w:numPr>
-          <w:ilvl w:val="0"/>
-          <w:numId w:val="5"/>
-        </w:numPr>
-        <w:pBdr>
-          <w:top w:val="nil"/>
-          <w:left w:val="nil"/>
-          <w:bottom w:val="nil"/>
-          <w:right w:val="nil"/>
-          <w:between w:val="nil"/>
-        </w:pBdr>
-        <w:spacing w:after="0"/>
-      </w:pPr>
-      <w:r>
-        <w:rPr>
-          <w:color w:val="000000"/>
-        </w:rPr>
-        <w:t xml:space="preserve">pip install </w:t>
-      </w:r>
-      <w:proofErr w:type="spellStart"/>
-      <w:r>
-        <w:rPr>
-          <w:color w:val="000000"/>
-        </w:rPr>
-        <w:t>xlwt</w:t>
-      </w:r>
-      <w:proofErr w:type="spellEnd"/>
-    </w:p>
-    <w:p>
-      <w:pPr>
-        <w:numPr>
-          <w:ilvl w:val="0"/>
-          <w:numId w:val="5"/>
-        </w:numPr>
-        <w:pBdr>
-          <w:top w:val="nil"/>
-          <w:left w:val="nil"/>
-          <w:bottom w:val="nil"/>
-          <w:right w:val="nil"/>
-          <w:between w:val="nil"/>
-        </w:pBdr>
-        <w:spacing w:after="0"/>
-      </w:pPr>
-      <w:r>
-        <w:rPr>
-          <w:color w:val="000000"/>
-        </w:rPr>
-        <w:t xml:space="preserve">pip install </w:t>
-      </w:r>
-      <w:proofErr w:type="spellStart"/>
-      <w:r>
-        <w:rPr>
-          <w:color w:val="000000"/>
-        </w:rPr>
-        <w:t>pisa</w:t>
-      </w:r>
-      <w:proofErr w:type="spellEnd"/>
-    </w:p>
-    <w:p>
-      <w:pPr>
-        <w:numPr>
-          <w:ilvl w:val="0"/>
-          <w:numId w:val="5"/>
-        </w:numPr>
-        <w:pBdr>
-          <w:top w:val="nil"/>
-          <w:left w:val="nil"/>
-          <w:bottom w:val="nil"/>
-          <w:right w:val="nil"/>
-          <w:between w:val="nil"/>
-        </w:pBdr>
-        <w:spacing w:after="0"/>
-      </w:pPr>
-      <w:r>
-        <w:rPr>
-          <w:color w:val="000000"/>
-        </w:rPr>
-        <w:t xml:space="preserve">pip install </w:t>
-      </w:r>
-      <w:proofErr w:type="spellStart"/>
-      <w:r>
-        <w:rPr>
-          <w:color w:val="000000"/>
-        </w:rPr>
-        <w:t>django</w:t>
-      </w:r>
-      <w:proofErr w:type="spellEnd"/>
-      <w:r>
-        <w:rPr>
-          <w:color w:val="000000"/>
-        </w:rPr>
-        <w:t>-registration==0.8</w:t>
-      </w:r>
-    </w:p>
-    <w:p>
-      <w:pPr>
-        <w:numPr>
-          <w:ilvl w:val="0"/>
-          <w:numId w:val="5"/>
-        </w:numPr>
-        <w:pBdr>
-          <w:top w:val="nil"/>
-          <w:left w:val="nil"/>
-          <w:bottom w:val="nil"/>
-          <w:right w:val="nil"/>
-          <w:between w:val="nil"/>
-        </w:pBdr>
-        <w:spacing w:after="0"/>
-      </w:pPr>
-      <w:r>
-        <w:rPr>
-          <w:color w:val="000000"/>
-        </w:rPr>
-        <w:t xml:space="preserve">pip install </w:t>
-      </w:r>
-      <w:proofErr w:type="spellStart"/>
-      <w:r>
-        <w:rPr>
-          <w:color w:val="000000"/>
-        </w:rPr>
-        <w:t>xlrd</w:t>
-      </w:r>
-      <w:proofErr w:type="spellEnd"/>
-    </w:p>
-    <w:p>
-      <w:pPr>
-        <w:numPr>
-          <w:ilvl w:val="0"/>
-          <w:numId w:val="5"/>
-        </w:numPr>
-        <w:pBdr>
-          <w:top w:val="nil"/>
-          <w:left w:val="nil"/>
-          <w:bottom w:val="nil"/>
-          <w:right w:val="nil"/>
-          <w:between w:val="nil"/>
-        </w:pBdr>
-        <w:spacing w:after="0"/>
-      </w:pPr>
-      <w:r>
-        <w:rPr>
-          <w:color w:val="000000"/>
-        </w:rPr>
-        <w:t>pip install python-social-auth==0.2.14</w:t>
-      </w:r>
-    </w:p>
-    <w:p>
-      <w:pPr>
-        <w:numPr>
-          <w:ilvl w:val="0"/>
-          <w:numId w:val="5"/>
-        </w:numPr>
-        <w:pBdr>
-          <w:top w:val="nil"/>
-          <w:left w:val="nil"/>
-          <w:bottom w:val="nil"/>
-          <w:right w:val="nil"/>
-          <w:between w:val="nil"/>
-        </w:pBdr>
-        <w:spacing w:after="0"/>
-      </w:pPr>
-      <w:r>
-        <w:rPr>
-          <w:color w:val="000000"/>
-        </w:rPr>
-        <w:t xml:space="preserve">pip install </w:t>
-      </w:r>
-      <w:proofErr w:type="spellStart"/>
-      <w:r>
-        <w:rPr>
-          <w:color w:val="000000"/>
-        </w:rPr>
-        <w:t>pydrive</w:t>
-      </w:r>
-      <w:proofErr w:type="spellEnd"/>
-      <w:r>
-        <w:rPr>
-          <w:color w:val="000000"/>
-        </w:rPr>
-        <w:t xml:space="preserve"> (If version error, then install </w:t>
-      </w:r>
-      <w:proofErr w:type="spellStart"/>
-      <w:r>
-        <w:rPr>
-          <w:color w:val="000000"/>
-        </w:rPr>
-        <w:t>rsa</w:t>
-      </w:r>
-      <w:proofErr w:type="spellEnd"/>
-      <w:r>
-        <w:rPr>
-          <w:color w:val="000000"/>
-        </w:rPr>
-        <w:t>==4.0)</w:t>
-      </w:r>
-    </w:p>
-    <w:p>
-      <w:pPr>
-        <w:numPr>
-          <w:ilvl w:val="0"/>
-          <w:numId w:val="5"/>
-        </w:numPr>
-        <w:pBdr>
-          <w:top w:val="nil"/>
-          <w:left w:val="nil"/>
-          <w:bottom w:val="nil"/>
-          <w:right w:val="nil"/>
-          <w:between w:val="nil"/>
-        </w:pBdr>
-        <w:spacing w:after="0"/>
-      </w:pPr>
-      <w:r>
-        <w:rPr>
-          <w:color w:val="000000"/>
-        </w:rPr>
-        <w:t xml:space="preserve">pip install </w:t>
-      </w:r>
-      <w:proofErr w:type="spellStart"/>
-      <w:r>
-        <w:rPr>
-          <w:color w:val="000000"/>
-        </w:rPr>
-        <w:t>feedparser</w:t>
-      </w:r>
-      <w:proofErr w:type="spellEnd"/>
-    </w:p>
-    <w:p>
-      <w:pPr>
-        <w:numPr>
-          <w:ilvl w:val="0"/>
-          <w:numId w:val="5"/>
-        </w:numPr>
-        <w:pBdr>
-          <w:top w:val="nil"/>
-          <w:left w:val="nil"/>
-          <w:bottom w:val="nil"/>
-          <w:right w:val="nil"/>
-          <w:between w:val="nil"/>
-        </w:pBdr>
-        <w:spacing w:after="0"/>
-      </w:pPr>
-      <w:r>
-        <w:rPr>
-          <w:color w:val="000000"/>
-        </w:rPr>
-        <w:t>pip install chronograph</w:t>
-      </w:r>
-    </w:p>
-    <w:p>
-      <w:pPr>
-        <w:numPr>
-          <w:ilvl w:val="0"/>
-          <w:numId w:val="5"/>
-        </w:numPr>
-        <w:pBdr>
-          <w:top w:val="nil"/>
-          <w:left w:val="nil"/>
-          <w:bottom w:val="nil"/>
-          <w:right w:val="nil"/>
-          <w:between w:val="nil"/>
-        </w:pBdr>
-        <w:spacing w:after="0"/>
-      </w:pPr>
-      <w:r>
-        <w:rPr>
-          <w:color w:val="000000"/>
-        </w:rPr>
-        <w:t xml:space="preserve">pip install </w:t>
-      </w:r>
-      <w:proofErr w:type="spellStart"/>
-      <w:r>
-        <w:rPr>
-          <w:color w:val="000000"/>
-        </w:rPr>
-        <w:t>simplejson</w:t>
-      </w:r>
-      <w:proofErr w:type="spellEnd"/>
-    </w:p>
-    <w:p>
-      <w:pPr>
-        <w:numPr>
-          <w:ilvl w:val="0"/>
-          <w:numId w:val="5"/>
-        </w:numPr>
-        <w:pBdr>
-          <w:top w:val="nil"/>
-          <w:left w:val="nil"/>
-          <w:bottom w:val="nil"/>
-          <w:right w:val="nil"/>
-          <w:between w:val="nil"/>
-        </w:pBdr>
-        <w:spacing w:after="0"/>
-      </w:pPr>
-      <w:r>
-        <w:rPr>
-          <w:color w:val="000000"/>
-        </w:rPr>
-        <w:t>pip install python-</w:t>
-      </w:r>
-      <w:proofErr w:type="spellStart"/>
-      <w:r>
-        <w:rPr>
-          <w:color w:val="000000"/>
-        </w:rPr>
-        <w:t>dateutil</w:t>
-      </w:r>
-      <w:proofErr w:type="spellEnd"/>
-    </w:p>
-    <w:p>
-      <w:pPr>
-        <w:numPr>
-          <w:ilvl w:val="0"/>
-          <w:numId w:val="5"/>
-        </w:numPr>
-        <w:pBdr>
-          <w:top w:val="nil"/>
-          <w:left w:val="nil"/>
-          <w:bottom w:val="nil"/>
-          <w:right w:val="nil"/>
-          <w:between w:val="nil"/>
-        </w:pBdr>
-        <w:spacing w:after="0"/>
-      </w:pPr>
-      <w:r>
-        <w:rPr>
-          <w:color w:val="000000"/>
-        </w:rPr>
-        <w:t xml:space="preserve">pip install </w:t>
-      </w:r>
-      <w:proofErr w:type="spellStart"/>
-      <w:r>
-        <w:rPr>
-          <w:color w:val="000000"/>
-        </w:rPr>
-        <w:t>reportlab</w:t>
-      </w:r>
-      <w:proofErr w:type="spellEnd"/>
-    </w:p>
-    <w:p>
-      <w:pPr>
-        <w:numPr>
-          <w:ilvl w:val="0"/>
-          <w:numId w:val="5"/>
-        </w:numPr>
-        <w:pBdr>
-          <w:top w:val="nil"/>
-          <w:left w:val="nil"/>
-          <w:bottom w:val="nil"/>
-          <w:right w:val="nil"/>
-          <w:between w:val="nil"/>
-        </w:pBdr>
-        <w:spacing w:after="0"/>
-      </w:pPr>
-      <w:r>
-        <w:rPr>
-          <w:color w:val="000000"/>
-        </w:rPr>
-        <w:lastRenderedPageBreak/>
-        <w:t>pip install pypdf2</w:t>
-      </w:r>
-    </w:p>
-    <w:p>
-      <w:pPr>
-        <w:numPr>
-          <w:ilvl w:val="0"/>
-          <w:numId w:val="5"/>
-        </w:numPr>
-        <w:pBdr>
-          <w:top w:val="nil"/>
-          <w:left w:val="nil"/>
-          <w:bottom w:val="nil"/>
-          <w:right w:val="nil"/>
-          <w:between w:val="nil"/>
-        </w:pBdr>
-        <w:spacing w:after="0"/>
-      </w:pPr>
-      <w:r>
-        <w:rPr>
-          <w:color w:val="000000"/>
-        </w:rPr>
-        <w:t>pip install google-auth-</w:t>
-      </w:r>
-      <w:proofErr w:type="spellStart"/>
-      <w:r>
-        <w:rPr>
-          <w:color w:val="000000"/>
-        </w:rPr>
-        <w:t>oauthlib</w:t>
-      </w:r>
-      <w:proofErr w:type="spellEnd"/>
-    </w:p>
-    <w:p>
-      <w:pPr>
-        <w:numPr>
-          <w:ilvl w:val="0"/>
-          <w:numId w:val="5"/>
-        </w:numPr>
-        <w:pBdr>
-          <w:top w:val="nil"/>
-          <w:left w:val="nil"/>
-          <w:bottom w:val="nil"/>
-          <w:right w:val="nil"/>
-          <w:between w:val="nil"/>
-        </w:pBdr>
-        <w:spacing w:after="0"/>
-      </w:pPr>
-      <w:r>
-        <w:rPr>
-          <w:color w:val="000000"/>
-        </w:rPr>
-        <w:t>pip install boto3~=1.16.57</w:t>
-      </w:r>
-    </w:p>
-    <w:p>
-      <w:pPr>
-        <w:numPr>
-          <w:ilvl w:val="0"/>
-          <w:numId w:val="5"/>
-        </w:numPr>
-        <w:pBdr>
-          <w:top w:val="nil"/>
-          <w:left w:val="nil"/>
-          <w:bottom w:val="nil"/>
-          <w:right w:val="nil"/>
-          <w:between w:val="nil"/>
-        </w:pBdr>
-        <w:spacing w:after="0"/>
-      </w:pPr>
-      <w:r>
-        <w:rPr>
-          <w:color w:val="000000"/>
-        </w:rPr>
-        <w:t>pip install python-</w:t>
-      </w:r>
-      <w:proofErr w:type="spellStart"/>
-      <w:r>
-        <w:rPr>
-          <w:color w:val="000000"/>
-        </w:rPr>
-        <w:t>dotenv</w:t>
-      </w:r>
-      <w:proofErr w:type="spellEnd"/>
-    </w:p>
-    <w:p>
-      <w:pPr>
-        <w:numPr>
-          <w:ilvl w:val="0"/>
-          <w:numId w:val="5"/>
-        </w:numPr>
-        <w:pBdr>
-          <w:top w:val="nil"/>
-          <w:left w:val="nil"/>
-          <w:bottom w:val="nil"/>
-          <w:right w:val="nil"/>
-          <w:between w:val="nil"/>
-        </w:pBdr>
-        <w:spacing w:after="0"/>
-      </w:pPr>
-      <w:r>
-        <w:rPr>
-          <w:color w:val="000000"/>
-        </w:rPr>
-        <w:t xml:space="preserve">pip install </w:t>
-      </w:r>
-      <w:proofErr w:type="spellStart"/>
-      <w:r>
-        <w:rPr>
-          <w:color w:val="000000"/>
-        </w:rPr>
-        <w:t>django</w:t>
-      </w:r>
-      <w:proofErr w:type="spellEnd"/>
-      <w:r>
-        <w:rPr>
-          <w:color w:val="000000"/>
-        </w:rPr>
-        <w:t>-</w:t>
-      </w:r>
-      <w:proofErr w:type="spellStart"/>
-      <w:r>
-        <w:rPr>
-          <w:color w:val="000000"/>
-        </w:rPr>
-        <w:t>cors</w:t>
-      </w:r>
-      <w:proofErr w:type="spellEnd"/>
-      <w:r>
-        <w:rPr>
-          <w:color w:val="000000"/>
-        </w:rPr>
-        <w:t>-headers==0.11</w:t>
-      </w:r>
-    </w:p>
-    <w:p>
-      <w:pPr>
-        <w:numPr>
-          <w:ilvl w:val="0"/>
-          <w:numId w:val="5"/>
-        </w:numPr>
-        <w:pBdr>
-          <w:top w:val="nil"/>
-          <w:left w:val="nil"/>
-          <w:bottom w:val="nil"/>
-          <w:right w:val="nil"/>
-          <w:between w:val="nil"/>
-        </w:pBdr>
-        <w:spacing w:after="0"/>
-      </w:pPr>
-      <w:r>
-        <w:rPr>
-          <w:color w:val="000000"/>
-        </w:rPr>
-        <w:t xml:space="preserve">pip install  </w:t>
-      </w:r>
-      <w:proofErr w:type="spellStart"/>
       <w:r>
         <w:rPr>
           <w:color w:val="000000"/>
         </w:rPr>
         <w:t>pyfcm</w:t>
       </w:r>
-      <w:proofErr w:type="spellEnd"/>
-    </w:p>
-    <w:p>
-      <w:pPr>
-        <w:numPr>
-          <w:ilvl w:val="0"/>
-          <w:numId w:val="5"/>
-        </w:numPr>
-        <w:pBdr>
-          <w:top w:val="nil"/>
-          <w:left w:val="nil"/>
-          <w:bottom w:val="nil"/>
-          <w:right w:val="nil"/>
-          <w:between w:val="nil"/>
-        </w:pBdr>
-        <w:spacing w:after="0"/>
-      </w:pPr>
-      <w:r>
-        <w:rPr>
-          <w:color w:val="000000"/>
-        </w:rPr>
-        <w:t xml:space="preserve">pip install </w:t>
-      </w:r>
-      <w:proofErr w:type="spellStart"/>
+      <w:r>
+        <w:rPr>
+          <w:color w:val="000000"/>
+        </w:rPr>
+        <w:t xml:space="preserve"> </w:t>
+      </w:r>
       <w:r>
         <w:rPr>
           <w:color w:val="000000"/>
         </w:rPr>
         <w:t>openpyxl</w:t>
       </w:r>
-      <w:proofErr w:type="spellEnd"/>
-    </w:p>
-    <w:p>
-      <w:pPr>
-        <w:numPr>
-          <w:ilvl w:val="0"/>
-          <w:numId w:val="5"/>
-        </w:numPr>
-        <w:pBdr>
-          <w:top w:val="nil"/>
-          <w:left w:val="nil"/>
-          <w:bottom w:val="nil"/>
-          <w:right w:val="nil"/>
-          <w:between w:val="nil"/>
-        </w:pBdr>
-      </w:pPr>
-      <w:r>
-        <w:rPr>
-          <w:color w:val="000000"/>
-        </w:rPr>
-        <w:t xml:space="preserve">pip install </w:t>
-      </w:r>
-      <w:proofErr w:type="spellStart"/>
+      <w:r>
+        <w:rPr>
+          <w:color w:val="000000"/>
+        </w:rPr>
+        <w:t xml:space="preserve"> </w:t>
+      </w:r>
       <w:r>
         <w:rPr>
           <w:color w:val="000000"/>
         </w:rPr>
         <w:t>redis</w:t>
       </w:r>
-      <w:proofErr w:type="spellEnd"/>
+    </w:p>
+    <w:p>
+      <w:pPr>
+        <w:pBdr>
+          <w:top w:val="nil"/>
+          <w:left w:val="nil"/>
+          <w:bottom w:val="nil"/>
+          <w:right w:val="nil"/>
+          <w:between w:val="nil"/>
+        </w:pBdr>
+        <w:rPr>
+          <w:color w:val="000000"/>
+        </w:rPr>
+      </w:pPr>
     </w:p>
     <w:p>
       <w:pPr>
@@ -1891,21 +1371,7 @@
         <w:rPr>
           <w:u w:val="single"/>
         </w:rPr>
-        <w:t xml:space="preserve">Download </w:t>
-      </w:r>
-      <w:proofErr w:type="spellStart"/>
-      <w:r>
-        <w:rPr>
-          <w:u w:val="single"/>
-        </w:rPr>
-        <w:t>mysql</w:t>
-      </w:r>
-      <w:proofErr w:type="spellEnd"/>
-      <w:r>
-        <w:rPr>
-          <w:u w:val="single"/>
-        </w:rPr>
-        <w:t xml:space="preserve"> package and install</w:t>
+        <w:t>Download mysql package and install</w:t>
       </w:r>
       <w:r>
         <w:t xml:space="preserve"> </w:t>
@@ -1931,15 +1397,7 @@
     </w:p>
     <w:p>
       <w:r>
-        <w:t xml:space="preserve">b) start </w:t>
-      </w:r>
-      <w:proofErr w:type="spellStart"/>
-      <w:r>
-        <w:t>mysql</w:t>
-      </w:r>
-      <w:proofErr w:type="spellEnd"/>
-      <w:r>
-        <w:t xml:space="preserve"> server and connect to localhost instance</w:t>
+        <w:t>b) start mysql server and connect to localhost instance</w:t>
       </w:r>
     </w:p>
     <w:p>
@@ -1954,23 +1412,11 @@
     </w:p>
     <w:p>
       <w:r>
-        <w:t xml:space="preserve">Select Import from the </w:t>
-      </w:r>
-      <w:proofErr w:type="spellStart"/>
-      <w:r>
-        <w:t>self contained</w:t>
-      </w:r>
-      <w:proofErr w:type="spellEnd"/>
-      <w:r>
-        <w:t xml:space="preserve"> file and provide the path for the .</w:t>
-      </w:r>
-      <w:proofErr w:type="spellStart"/>
-      <w:r>
-        <w:t>sql</w:t>
-      </w:r>
-      <w:proofErr w:type="spellEnd"/>
-      <w:r>
-        <w:t xml:space="preserve"> file. </w:t>
+        <w:lastRenderedPageBreak/>
+        <w:t xml:space="preserve">Select Import from the self contained file and provide the path for the .sql file. </w:t>
+      </w:r>
+      <w:r>
+        <w:t>(.sql file is available in the folder db within the serve-beta repo)</w:t>
       </w:r>
     </w:p>
     <w:p>
@@ -1985,126 +1431,35 @@
     </w:p>
     <w:p>
       <w:r>
-        <w:t>.</w:t>
-      </w:r>
-      <w:proofErr w:type="spellStart"/>
-      <w:r>
-        <w:t>sql</w:t>
-      </w:r>
-      <w:proofErr w:type="spellEnd"/>
-      <w:r>
-        <w:t xml:space="preserve"> file is now imported to new </w:t>
-      </w:r>
-      <w:proofErr w:type="spellStart"/>
-      <w:r>
-        <w:t>db</w:t>
-      </w:r>
-      <w:proofErr w:type="spellEnd"/>
-      <w:r>
-        <w:t xml:space="preserve"> with all the tables and data. </w:t>
-      </w:r>
-    </w:p>
-    <w:p>
-      <w:r>
-        <w:rPr>
-          <w:b/>
-          <w:u w:val="single"/>
-        </w:rPr>
-        <w:t>.</w:t>
-      </w:r>
-      <w:proofErr w:type="spellStart"/>
-      <w:r>
-        <w:rPr>
-          <w:b/>
-          <w:u w:val="single"/>
-        </w:rPr>
-        <w:t>sql</w:t>
-      </w:r>
-      <w:proofErr w:type="spellEnd"/>
-      <w:r>
-        <w:rPr>
-          <w:b/>
-          <w:u w:val="single"/>
-        </w:rPr>
-        <w:t xml:space="preserve"> path file:</w:t>
-      </w:r>
-      <w:r>
-        <w:t xml:space="preserve"> </w:t>
-      </w:r>
-      <w:hyperlink r:id="rId11" w:history="1">
-        <w:r>
-          <w:rPr>
-            <w:rStyle w:val="Hyperlink"/>
-          </w:rPr>
-          <w:t>https://drive.google.com/file/d/1uHCwJ_XfxrkwD85Y9zpylYseIq_GW2NZ/view?usp=sharing</w:t>
-        </w:r>
-      </w:hyperlink>
+        <w:t xml:space="preserve">.sql file is now imported to new db with all the tables and data. </w:t>
+      </w:r>
     </w:p>
     <w:p/>
     <w:p>
       <w:r>
-        <w:t xml:space="preserve">9) Install python packages to </w:t>
-      </w:r>
-      <w:proofErr w:type="spellStart"/>
-      <w:r>
-        <w:t>mysql</w:t>
-      </w:r>
-      <w:proofErr w:type="spellEnd"/>
-    </w:p>
-    <w:p>
-      <w:r>
-        <w:t xml:space="preserve">     Commands: a) pip install </w:t>
-      </w:r>
-      <w:proofErr w:type="spellStart"/>
-      <w:r>
-        <w:t>mysqlclient</w:t>
-      </w:r>
-      <w:proofErr w:type="spellEnd"/>
-    </w:p>
-    <w:p>
-      <w:r>
-        <w:t xml:space="preserve">                       b) pip install </w:t>
-      </w:r>
-      <w:proofErr w:type="spellStart"/>
-      <w:r>
-        <w:t>mysql</w:t>
-      </w:r>
-      <w:proofErr w:type="spellEnd"/>
-      <w:r>
-        <w:t>-connector-python</w:t>
-      </w:r>
-    </w:p>
-    <w:p>
-      <w:r>
-        <w:t xml:space="preserve">                      c) pip install </w:t>
-      </w:r>
-      <w:proofErr w:type="spellStart"/>
-      <w:r>
-        <w:t>pymysql</w:t>
-      </w:r>
-      <w:proofErr w:type="spellEnd"/>
-    </w:p>
-    <w:p>
-      <w:r>
-        <w:t xml:space="preserve">If you encounter </w:t>
-      </w:r>
-      <w:proofErr w:type="spellStart"/>
-      <w:r>
-        <w:t>mysqlclient</w:t>
-      </w:r>
-      <w:proofErr w:type="spellEnd"/>
-      <w:r>
-        <w:t xml:space="preserve"> install error manually install the </w:t>
-      </w:r>
-      <w:proofErr w:type="spellStart"/>
-      <w:r>
-        <w:t>mysqlclient</w:t>
-      </w:r>
-      <w:proofErr w:type="spellEnd"/>
-      <w:r>
-        <w:t xml:space="preserve"> package as given in this link: </w:t>
-      </w:r>
-      <w:hyperlink r:id="rId12">
+        <w:t>9) Install python packages to mysql</w:t>
+      </w:r>
+    </w:p>
+    <w:p>
+      <w:r>
+        <w:t xml:space="preserve">     Commands: a) pip install mysqlclient</w:t>
+      </w:r>
+    </w:p>
+    <w:p>
+      <w:r>
+        <w:t xml:space="preserve">                       b) pip install mysql-connector-python</w:t>
+      </w:r>
+    </w:p>
+    <w:p>
+      <w:r>
+        <w:t xml:space="preserve">                      c) pip install pymysql</w:t>
+      </w:r>
+    </w:p>
+    <w:p>
+      <w:r>
+        <w:t xml:space="preserve">If you encounter mysqlclient install error manually install the mysqlclient package as given in this link: </w:t>
+      </w:r>
+      <w:hyperlink r:id="rId11">
         <w:r>
           <w:rPr>
             <w:color w:val="0563C1"/>
@@ -2120,106 +1475,15 @@
         <w:t>=====================================================================================</w:t>
       </w:r>
     </w:p>
-    <w:p/>
-    <w:p>
-      <w:pPr>
-        <w:rPr>
-          <w:b/>
-          <w:u w:val="single"/>
-        </w:rPr>
-      </w:pPr>
-      <w:r>
-        <w:rPr>
-          <w:b/>
-          <w:u w:val="single"/>
-        </w:rPr>
-        <w:t>Local, .env and static folder setup</w:t>
-      </w:r>
-    </w:p>
-    <w:p>
-      <w:r>
-        <w:lastRenderedPageBreak/>
-        <w:t xml:space="preserve">10) Copy local_settings.py and .env file and the static folder </w:t>
-      </w:r>
-      <w:r>
-        <w:t>to the</w:t>
-      </w:r>
-      <w:r>
-        <w:t xml:space="preserve"> </w:t>
-      </w:r>
-      <w:proofErr w:type="spellStart"/>
-      <w:r>
-        <w:t>evd</w:t>
-      </w:r>
-      <w:proofErr w:type="spellEnd"/>
-      <w:r>
-        <w:t xml:space="preserve"> folder</w:t>
-      </w:r>
-      <w:r>
-        <w:t xml:space="preserve"> from the path specified below</w:t>
-      </w:r>
-      <w:r>
-        <w:t xml:space="preserve">. </w:t>
-      </w:r>
-    </w:p>
-    <w:p>
-      <w:r>
-        <w:rPr>
-          <w:b/>
-          <w:u w:val="single"/>
-        </w:rPr>
-        <w:t>Path to local_setting.py, static folder and .env file:</w:t>
-      </w:r>
-      <w:r>
-        <w:t xml:space="preserve"> </w:t>
-      </w:r>
-    </w:p>
-    <w:p>
-      <w:r>
-        <w:t xml:space="preserve">Static folder path:  </w:t>
-      </w:r>
-      <w:hyperlink r:id="rId13" w:history="1">
-        <w:r>
-          <w:rPr>
-            <w:rStyle w:val="Hyperlink"/>
-          </w:rPr>
-          <w:t>https://drive.google.com/drive/folders/1u1O-1meXNMs8mr51CDXrkW9cGeGwX5rL?usp=sharing</w:t>
-        </w:r>
-      </w:hyperlink>
-    </w:p>
-    <w:p>
-      <w:r>
-        <w:t xml:space="preserve">local_settings.py file path: </w:t>
-      </w:r>
-      <w:hyperlink r:id="rId14" w:history="1">
-        <w:r>
-          <w:rPr>
-            <w:rStyle w:val="Hyperlink"/>
-          </w:rPr>
-          <w:t>https://drive.google.com/file/d/13uwEpQK1dLFM5nbjZ6lgvNM1OpXS_Ty5/view?usp=sharing</w:t>
-        </w:r>
-      </w:hyperlink>
-    </w:p>
-    <w:p>
-      <w:r>
-        <w:t>.env file path:</w:t>
-      </w:r>
-      <w:r>
-        <w:t xml:space="preserve"> </w:t>
-      </w:r>
-      <w:hyperlink r:id="rId15" w:history="1">
-        <w:r>
-          <w:rPr>
-            <w:rStyle w:val="Hyperlink"/>
-          </w:rPr>
-          <w:t>https://drive.google.com/file/d/1HfUm7ztgTvHKZUPypjqlTdG6Z-wFPoA7/view?usp=sharing</w:t>
-        </w:r>
-      </w:hyperlink>
-    </w:p>
-    <w:p/>
-    <w:p>
-      <w:r>
-        <w:t xml:space="preserve">11) Edit the local_settings.py and .env file with the database name given and the password. </w:t>
+    <w:p>
+      <w:r>
+        <w:t>1</w:t>
+      </w:r>
+      <w:r>
+        <w:t>0</w:t>
+      </w:r>
+      <w:r>
+        <w:t xml:space="preserve">) Edit the local_settings.py and .env file with the database name given and the password. </w:t>
       </w:r>
     </w:p>
     <w:p>
@@ -2300,27 +1564,7 @@
           <w:szCs w:val="20"/>
           <w:highlight w:val="white"/>
         </w:rPr>
-        <w:t xml:space="preserve">from </w:t>
-      </w:r>
-      <w:proofErr w:type="spellStart"/>
-      <w:r>
-        <w:rPr>
-          <w:rFonts w:ascii="Arial" w:eastAsia="Arial" w:hAnsi="Arial" w:cs="Arial"/>
-          <w:sz w:val="20"/>
-          <w:szCs w:val="20"/>
-          <w:highlight w:val="white"/>
-        </w:rPr>
-        <w:t>django.contrib.syndication.views</w:t>
-      </w:r>
-      <w:proofErr w:type="spellEnd"/>
-      <w:r>
-        <w:rPr>
-          <w:rFonts w:ascii="Arial" w:eastAsia="Arial" w:hAnsi="Arial" w:cs="Arial"/>
-          <w:sz w:val="20"/>
-          <w:szCs w:val="20"/>
-          <w:highlight w:val="white"/>
-        </w:rPr>
-        <w:t xml:space="preserve"> import Feed</w:t>
+        <w:t>from django.contrib.syndication.views import Feed</w:t>
       </w:r>
     </w:p>
     <w:p>
@@ -2385,10 +1629,12 @@
           <w:szCs w:val="23"/>
           <w:shd w:val="clear" w:color="auto" w:fill="F8F8F8"/>
         </w:rPr>
-        <w:t>if not (</w:t>
-      </w:r>
-      <w:proofErr w:type="spellStart"/>
-      <w:r>
+        <w:t>if not (reportlab.Version[:3]&gt;="2.1"):</w:t>
+      </w:r>
+    </w:p>
+    <w:p>
+      <w:pPr>
+        <w:ind w:left="720"/>
         <w:rPr>
           <w:rFonts w:ascii="Arial" w:eastAsia="Arial" w:hAnsi="Arial" w:cs="Arial"/>
           <w:color w:val="1D1C1D"/>
@@ -2396,9 +1642,7 @@
           <w:szCs w:val="23"/>
           <w:shd w:val="clear" w:color="auto" w:fill="F8F8F8"/>
         </w:rPr>
-        <w:t>reportlab.Version</w:t>
-      </w:r>
-      <w:proofErr w:type="spellEnd"/>
+      </w:pPr>
       <w:r>
         <w:rPr>
           <w:rFonts w:ascii="Arial" w:eastAsia="Arial" w:hAnsi="Arial" w:cs="Arial"/>
@@ -2407,12 +1651,20 @@
           <w:szCs w:val="23"/>
           <w:shd w:val="clear" w:color="auto" w:fill="F8F8F8"/>
         </w:rPr>
-        <w:t>[:3]&gt;="2.1"):</w:t>
+        <w:t xml:space="preserve">    raise ImportError("Reportlab Version 2.1+ is needed!")</w:t>
       </w:r>
     </w:p>
     <w:p>
       <w:pPr>
         <w:ind w:left="720"/>
+        <w:rPr>
+          <w:rFonts w:ascii="Arial" w:eastAsia="Arial" w:hAnsi="Arial" w:cs="Arial"/>
+          <w:sz w:val="20"/>
+          <w:szCs w:val="20"/>
+          <w:highlight w:val="white"/>
+        </w:rPr>
+      </w:pPr>
+      <w:r>
         <w:rPr>
           <w:rFonts w:ascii="Arial" w:eastAsia="Arial" w:hAnsi="Arial" w:cs="Arial"/>
           <w:color w:val="1D1C1D"/>
@@ -2420,103 +1672,7 @@
           <w:szCs w:val="23"/>
           <w:shd w:val="clear" w:color="auto" w:fill="F8F8F8"/>
         </w:rPr>
-      </w:pPr>
-      <w:r>
-        <w:rPr>
-          <w:rFonts w:ascii="Arial" w:eastAsia="Arial" w:hAnsi="Arial" w:cs="Arial"/>
-          <w:color w:val="1D1C1D"/>
-          <w:sz w:val="23"/>
-          <w:szCs w:val="23"/>
-          <w:shd w:val="clear" w:color="auto" w:fill="F8F8F8"/>
-        </w:rPr>
-        <w:t xml:space="preserve">    raise </w:t>
-      </w:r>
-      <w:proofErr w:type="spellStart"/>
-      <w:r>
-        <w:rPr>
-          <w:rFonts w:ascii="Arial" w:eastAsia="Arial" w:hAnsi="Arial" w:cs="Arial"/>
-          <w:color w:val="1D1C1D"/>
-          <w:sz w:val="23"/>
-          <w:szCs w:val="23"/>
-          <w:shd w:val="clear" w:color="auto" w:fill="F8F8F8"/>
-        </w:rPr>
-        <w:t>ImportError</w:t>
-      </w:r>
-      <w:proofErr w:type="spellEnd"/>
-      <w:r>
-        <w:rPr>
-          <w:rFonts w:ascii="Arial" w:eastAsia="Arial" w:hAnsi="Arial" w:cs="Arial"/>
-          <w:color w:val="1D1C1D"/>
-          <w:sz w:val="23"/>
-          <w:szCs w:val="23"/>
-          <w:shd w:val="clear" w:color="auto" w:fill="F8F8F8"/>
-        </w:rPr>
-        <w:t>("</w:t>
-      </w:r>
-      <w:proofErr w:type="spellStart"/>
-      <w:r>
-        <w:rPr>
-          <w:rFonts w:ascii="Arial" w:eastAsia="Arial" w:hAnsi="Arial" w:cs="Arial"/>
-          <w:color w:val="1D1C1D"/>
-          <w:sz w:val="23"/>
-          <w:szCs w:val="23"/>
-          <w:shd w:val="clear" w:color="auto" w:fill="F8F8F8"/>
-        </w:rPr>
-        <w:t>Reportlab</w:t>
-      </w:r>
-      <w:proofErr w:type="spellEnd"/>
-      <w:r>
-        <w:rPr>
-          <w:rFonts w:ascii="Arial" w:eastAsia="Arial" w:hAnsi="Arial" w:cs="Arial"/>
-          <w:color w:val="1D1C1D"/>
-          <w:sz w:val="23"/>
-          <w:szCs w:val="23"/>
-          <w:shd w:val="clear" w:color="auto" w:fill="F8F8F8"/>
-        </w:rPr>
-        <w:t xml:space="preserve"> Version 2.1+ is needed!")</w:t>
-      </w:r>
-    </w:p>
-    <w:p>
-      <w:pPr>
-        <w:ind w:left="720"/>
-        <w:rPr>
-          <w:rFonts w:ascii="Arial" w:eastAsia="Arial" w:hAnsi="Arial" w:cs="Arial"/>
-          <w:sz w:val="20"/>
-          <w:szCs w:val="20"/>
-          <w:highlight w:val="white"/>
-        </w:rPr>
-      </w:pPr>
-      <w:r>
-        <w:rPr>
-          <w:rFonts w:ascii="Arial" w:eastAsia="Arial" w:hAnsi="Arial" w:cs="Arial"/>
-          <w:color w:val="1D1C1D"/>
-          <w:sz w:val="23"/>
-          <w:szCs w:val="23"/>
-          <w:shd w:val="clear" w:color="auto" w:fill="F8F8F8"/>
-        </w:rPr>
-        <w:t>REPORTLAB22 = (</w:t>
-      </w:r>
-      <w:proofErr w:type="spellStart"/>
-      <w:r>
-        <w:rPr>
-          <w:rFonts w:ascii="Arial" w:eastAsia="Arial" w:hAnsi="Arial" w:cs="Arial"/>
-          <w:color w:val="1D1C1D"/>
-          <w:sz w:val="23"/>
-          <w:szCs w:val="23"/>
-          <w:shd w:val="clear" w:color="auto" w:fill="F8F8F8"/>
-        </w:rPr>
-        <w:t>reportlab.Version</w:t>
-      </w:r>
-      <w:proofErr w:type="spellEnd"/>
-      <w:r>
-        <w:rPr>
-          <w:rFonts w:ascii="Arial" w:eastAsia="Arial" w:hAnsi="Arial" w:cs="Arial"/>
-          <w:color w:val="1D1C1D"/>
-          <w:sz w:val="23"/>
-          <w:szCs w:val="23"/>
-          <w:shd w:val="clear" w:color="auto" w:fill="F8F8F8"/>
-        </w:rPr>
-        <w:t>[:3]&gt;="2.1")</w:t>
+        <w:t>REPORTLAB22 = (reportlab.Version[:3]&gt;="2.1")</w:t>
       </w:r>
     </w:p>
     <w:p>
@@ -2542,21 +1698,24 @@
     </w:p>
     <w:p>
       <w:r>
-        <w:t xml:space="preserve">python manage.py </w:t>
-      </w:r>
-      <w:proofErr w:type="spellStart"/>
-      <w:r>
-        <w:t>runserver</w:t>
-      </w:r>
-      <w:proofErr w:type="spellEnd"/>
-      <w:r>
-        <w:t xml:space="preserve"> --settings=</w:t>
-      </w:r>
-      <w:proofErr w:type="spellStart"/>
-      <w:r>
-        <w:t>local_settings</w:t>
-      </w:r>
-      <w:proofErr w:type="spellEnd"/>
+        <w:t>python manage.py runserver --settings=local_settings</w:t>
+      </w:r>
+    </w:p>
+    <w:p>
+      <w:r>
+        <w:lastRenderedPageBreak/>
+        <w:t xml:space="preserve">Super Admin Credentials: </w:t>
+      </w:r>
+    </w:p>
+    <w:p>
+      <w:r>
+        <w:t>Username: admin6</w:t>
+      </w:r>
+    </w:p>
+    <w:p>
+      <w:r>
+        <w:t>Password: test12345</w:t>
+      </w:r>
     </w:p>
     <w:sectPr>
       <w:pgSz w:w="12240" w:h="15840"/>

</xml_diff>